<commit_message>
Minor change to core mapper UG
</commit_message>
<xml_diff>
--- a/Gnarly_Landscape_Utilities/Core Mapper User Guide.docx
+++ b/Gnarly_Landscape_Utilities/Core Mapper User Guide.docx
@@ -1296,7 +1296,7 @@
           <v:shape id="_x0000_i1025" type="#_x0000_t75" style="width:50.1pt;height:17.85pt" o:ole="">
             <v:imagedata r:id="rId11" o:title=""/>
           </v:shape>
-          <o:OLEObject Type="Embed" ProgID="Equation.3" ShapeID="_x0000_i1025" DrawAspect="Content" ObjectID="_1444128861" r:id="rId12"/>
+          <o:OLEObject Type="Embed" ProgID="Equation.3" ShapeID="_x0000_i1025" DrawAspect="Content" ObjectID="_1444129434" r:id="rId12"/>
         </w:object>
       </w:r>
       <w:r>
@@ -1970,10 +1970,10 @@
         <w:t xml:space="preserve"> </w:t>
       </w:r>
       <w:r>
-        <w:t>CoreMapperDemo</w:t>
-      </w:r>
-      <w:r>
-        <w:t>\Demo_output</w:t>
+        <w:t>Gnarly\</w:t>
+      </w:r>
+      <w:r>
+        <w:t>output</w:t>
       </w:r>
       <w:r>
         <w:t>’</w:t>
@@ -2117,7 +2117,10 @@
         <w:t xml:space="preserve"> folder of the output directory to your map to see this result. </w:t>
       </w:r>
     </w:p>
-    <w:p/>
+    <w:p>
+      <w:bookmarkStart w:id="0" w:name="_GoBack"/>
+      <w:bookmarkEnd w:id="0"/>
+    </w:p>
     <w:p>
       <w:pPr>
         <w:jc w:val="center"/>
@@ -3399,8 +3402,6 @@
           <w:b/>
         </w:rPr>
       </w:pPr>
-      <w:bookmarkStart w:id="0" w:name="_GoBack"/>
-      <w:bookmarkEnd w:id="0"/>
       <w:r>
         <w:rPr>
           <w:b/>
@@ -5089,7 +5090,7 @@
 </file>
 
 <file path=customXml/itemProps1.xml><?xml version="1.0" encoding="utf-8"?>
-<ds:datastoreItem xmlns:ds="http://schemas.openxmlformats.org/officeDocument/2006/customXml" ds:itemID="{D0A99BE3-050E-4290-AC61-E0CD213581DC}">
+<ds:datastoreItem xmlns:ds="http://schemas.openxmlformats.org/officeDocument/2006/customXml" ds:itemID="{255757E3-FE97-46F4-B9BC-88E5E7A3D8FE}">
   <ds:schemaRefs>
     <ds:schemaRef ds:uri="http://schemas.openxmlformats.org/officeDocument/2006/bibliography"/>
   </ds:schemaRefs>

</xml_diff>